<commit_message>
DBT-Assignment13 Q2 updated !
</commit_message>
<xml_diff>
--- a/DBT-Assignment13.docx
+++ b/DBT-Assignment13.docx
@@ -135,10 +135,10 @@
           <w:noProof/>
         </w:rPr>
         <w:drawing>
-          <wp:inline distT="0" distB="0" distL="0" distR="0" wp14:anchorId="3C3428FB" wp14:editId="246FD4D7">
-            <wp:extent cx="4524375" cy="3381375"/>
-            <wp:effectExtent l="0" t="0" r="9525" b="9525"/>
-            <wp:docPr id="472972612" name="Picture 1"/>
+          <wp:inline distT="0" distB="0" distL="0" distR="0" wp14:anchorId="7325CD1D" wp14:editId="230B2560">
+            <wp:extent cx="5314950" cy="3248025"/>
+            <wp:effectExtent l="0" t="0" r="0" b="9525"/>
+            <wp:docPr id="1713289136" name="Picture 1"/>
             <wp:cNvGraphicFramePr>
               <a:graphicFrameLocks xmlns:a="http://schemas.openxmlformats.org/drawingml/2006/main" noChangeAspect="1"/>
             </wp:cNvGraphicFramePr>
@@ -167,7 +167,7 @@
                   <pic:spPr bwMode="auto">
                     <a:xfrm>
                       <a:off x="0" y="0"/>
-                      <a:ext cx="4524375" cy="3381375"/>
+                      <a:ext cx="5314950" cy="3248025"/>
                     </a:xfrm>
                     <a:prstGeom prst="rect">
                       <a:avLst/>
@@ -210,7 +210,39 @@
       </w:pPr>
       <w:r>
         <w:lastRenderedPageBreak/>
-        <w:t>Form a union of three queries. Have the first select the snums of all salespeople in San Jose; the second, the cnums of all customers in San Jose; and the third the onums of all orders on October 3. Retain duplicates between the last two queries but eliminate any redundancies between either of them and the first. (Note: in the sample tables as given, there would be no such redundancy. This is besides the point.)</w:t>
+        <w:t xml:space="preserve">Form a union of three queries. Have the first select the </w:t>
+      </w:r>
+      <w:proofErr w:type="spellStart"/>
+      <w:r>
+        <w:t>snums</w:t>
+      </w:r>
+      <w:proofErr w:type="spellEnd"/>
+      <w:r>
+        <w:t xml:space="preserve"> of all salespeople in San Jose; the second, the </w:t>
+      </w:r>
+      <w:proofErr w:type="spellStart"/>
+      <w:r>
+        <w:t>cnums</w:t>
+      </w:r>
+      <w:proofErr w:type="spellEnd"/>
+      <w:r>
+        <w:t xml:space="preserve"> of all customers in San Jose; and the third the </w:t>
+      </w:r>
+      <w:proofErr w:type="spellStart"/>
+      <w:r>
+        <w:t>onums</w:t>
+      </w:r>
+      <w:proofErr w:type="spellEnd"/>
+      <w:r>
+        <w:t xml:space="preserve"> of all orders on October 3. Retain duplicates between the last two queries but eliminate any redundancies between either of them and the first. (Note: in the sample tables as given, there would be no such redundancy. This is </w:t>
+      </w:r>
+      <w:proofErr w:type="spellStart"/>
+      <w:r>
+        <w:t>besides</w:t>
+      </w:r>
+      <w:proofErr w:type="spellEnd"/>
+      <w:r>
+        <w:t xml:space="preserve"> the point.)</w:t>
       </w:r>
     </w:p>
     <w:p>

</xml_diff>